<commit_message>
merged doc + pdf version
</commit_message>
<xml_diff>
--- a/doc/Laboratorium CAD.docx
+++ b/doc/Laboratorium CAD.docx
@@ -121,12 +121,14 @@
           <w:numId w:val="1"/>
         </w:numPr>
         <w:rPr>
-          <w:sz w:val="32"/>
-          <w:szCs w:val="32"/>
-        </w:rPr>
-      </w:pPr>
-      <w:r>
-        <w:rPr>
+          <w:b/>
+          <w:sz w:val="32"/>
+          <w:szCs w:val="32"/>
+        </w:rPr>
+      </w:pPr>
+      <w:r>
+        <w:rPr>
+          <w:b/>
           <w:sz w:val="32"/>
           <w:szCs w:val="32"/>
         </w:rPr>
@@ -157,12 +159,720 @@
           <w:numId w:val="1"/>
         </w:numPr>
         <w:rPr>
-          <w:sz w:val="32"/>
-          <w:szCs w:val="32"/>
-        </w:rPr>
-      </w:pPr>
-      <w:r>
-        <w:rPr>
+          <w:b/>
+          <w:sz w:val="32"/>
+          <w:szCs w:val="32"/>
+        </w:rPr>
+      </w:pPr>
+      <w:r>
+        <w:rPr>
+          <w:b/>
+          <w:sz w:val="32"/>
+          <w:szCs w:val="32"/>
+        </w:rPr>
+        <w:t>Sensor Kinect</w:t>
+      </w:r>
+    </w:p>
+    <w:p>
+      <w:pPr>
+        <w:ind w:left="360"/>
+        <w:rPr>
+          <w:sz w:val="32"/>
+          <w:szCs w:val="32"/>
+        </w:rPr>
+      </w:pPr>
+      <w:r>
+        <w:rPr>
+          <w:sz w:val="32"/>
+          <w:szCs w:val="32"/>
+        </w:rPr>
+        <w:t xml:space="preserve">Kinect jest urządzeniem stworzonym przez firmę Microsoft na potrzeby konsoli Xbox 360. </w:t>
+      </w:r>
+      <w:r>
+        <w:rPr>
+          <w:sz w:val="32"/>
+          <w:szCs w:val="32"/>
+        </w:rPr>
+        <w:t>Dostarcza on informacji o topologii pomieszczenia, w którym się znajduje, informacji o szkieletach widocznych graczy oraz rozpoznaje mowę.</w:t>
+      </w:r>
+    </w:p>
+    <w:p>
+      <w:pPr>
+        <w:rPr>
+          <w:sz w:val="32"/>
+          <w:szCs w:val="32"/>
+        </w:rPr>
+      </w:pPr>
+      <w:r>
+        <w:rPr>
+          <w:sz w:val="32"/>
+          <w:szCs w:val="32"/>
+        </w:rPr>
+        <w:tab/>
+      </w:r>
+      <w:r>
+        <w:rPr>
+          <w:noProof/>
+          <w:lang w:eastAsia="pl-PL"/>
+        </w:rPr>
+        <w:drawing>
+          <wp:inline distT="0" distB="0" distL="0" distR="0" wp14:anchorId="1242EDA7" wp14:editId="6B2792E7">
+            <wp:extent cx="4929670" cy="2495550"/>
+            <wp:effectExtent l="0" t="0" r="4445" b="0"/>
+            <wp:docPr id="2" name="Picture 2" descr="http://i.msdn.microsoft.com/dynimg/IC532216.jpg"/>
+            <wp:cNvGraphicFramePr>
+              <a:graphicFrameLocks xmlns:a="http://schemas.openxmlformats.org/drawingml/2006/main" noChangeAspect="1"/>
+            </wp:cNvGraphicFramePr>
+            <a:graphic xmlns:a="http://schemas.openxmlformats.org/drawingml/2006/main">
+              <a:graphicData uri="http://schemas.openxmlformats.org/drawingml/2006/picture">
+                <pic:pic xmlns:pic="http://schemas.openxmlformats.org/drawingml/2006/picture">
+                  <pic:nvPicPr>
+                    <pic:cNvPr id="0" name="Picture 2" descr="http://i.msdn.microsoft.com/dynimg/IC532216.jpg"/>
+                    <pic:cNvPicPr>
+                      <a:picLocks noChangeAspect="1" noChangeArrowheads="1"/>
+                    </pic:cNvPicPr>
+                  </pic:nvPicPr>
+                  <pic:blipFill>
+                    <a:blip r:embed="rId6">
+                      <a:extLst>
+                        <a:ext uri="{28A0092B-C50C-407E-A947-70E740481C1C}">
+                          <a14:useLocalDpi xmlns:a14="http://schemas.microsoft.com/office/drawing/2010/main" val="0"/>
+                        </a:ext>
+                      </a:extLst>
+                    </a:blip>
+                    <a:srcRect/>
+                    <a:stretch>
+                      <a:fillRect/>
+                    </a:stretch>
+                  </pic:blipFill>
+                  <pic:spPr bwMode="auto">
+                    <a:xfrm>
+                      <a:off x="0" y="0"/>
+                      <a:ext cx="4986383" cy="2524260"/>
+                    </a:xfrm>
+                    <a:prstGeom prst="rect">
+                      <a:avLst/>
+                    </a:prstGeom>
+                    <a:noFill/>
+                    <a:ln>
+                      <a:noFill/>
+                    </a:ln>
+                  </pic:spPr>
+                </pic:pic>
+              </a:graphicData>
+            </a:graphic>
+          </wp:inline>
+        </w:drawing>
+      </w:r>
+    </w:p>
+    <w:tbl>
+      <w:tblPr>
+        <w:tblW w:w="9915" w:type="dxa"/>
+        <w:tblBorders>
+          <w:top w:val="outset" w:sz="6" w:space="0" w:color="auto"/>
+          <w:left w:val="outset" w:sz="6" w:space="0" w:color="auto"/>
+          <w:bottom w:val="outset" w:sz="6" w:space="0" w:color="auto"/>
+          <w:right w:val="outset" w:sz="6" w:space="0" w:color="auto"/>
+        </w:tblBorders>
+        <w:tblCellMar>
+          <w:left w:w="0" w:type="dxa"/>
+          <w:right w:w="0" w:type="dxa"/>
+        </w:tblCellMar>
+        <w:tblLook w:val="04A0" w:firstRow="1" w:lastRow="0" w:firstColumn="1" w:lastColumn="0" w:noHBand="0" w:noVBand="1"/>
+      </w:tblPr>
+      <w:tblGrid>
+        <w:gridCol w:w="2260"/>
+        <w:gridCol w:w="7655"/>
+      </w:tblGrid>
+      <w:tr>
+        <w:tc>
+          <w:tcPr>
+            <w:tcW w:w="2260" w:type="dxa"/>
+            <w:tcBorders>
+              <w:top w:val="outset" w:sz="6" w:space="0" w:color="auto"/>
+              <w:left w:val="outset" w:sz="6" w:space="0" w:color="auto"/>
+              <w:bottom w:val="outset" w:sz="6" w:space="0" w:color="auto"/>
+              <w:right w:val="outset" w:sz="6" w:space="0" w:color="auto"/>
+            </w:tcBorders>
+            <w:tcMar>
+              <w:top w:w="150" w:type="dxa"/>
+              <w:left w:w="120" w:type="dxa"/>
+              <w:bottom w:w="150" w:type="dxa"/>
+              <w:right w:w="120" w:type="dxa"/>
+            </w:tcMar>
+            <w:hideMark/>
+          </w:tcPr>
+          <w:p>
+            <w:pPr>
+              <w:spacing w:before="150" w:after="150" w:line="263" w:lineRule="atLeast"/>
+              <w:ind w:left="150" w:right="150"/>
+              <w:rPr>
+                <w:rFonts w:ascii="Segoe UI" w:eastAsia="Times New Roman" w:hAnsi="Segoe UI" w:cs="Segoe UI"/>
+                <w:color w:val="2A2A2A"/>
+                <w:sz w:val="20"/>
+                <w:szCs w:val="20"/>
+                <w:lang w:eastAsia="pl-PL"/>
+              </w:rPr>
+            </w:pPr>
+            <w:r>
+              <w:rPr>
+                <w:rFonts w:ascii="Segoe UI" w:eastAsia="Times New Roman" w:hAnsi="Segoe UI" w:cs="Segoe UI"/>
+                <w:b/>
+                <w:bCs/>
+                <w:color w:val="2A2A2A"/>
+                <w:sz w:val="20"/>
+                <w:szCs w:val="20"/>
+                <w:lang w:eastAsia="pl-PL"/>
+              </w:rPr>
+              <w:t>1. Zestaw mikrofonów</w:t>
+            </w:r>
+          </w:p>
+        </w:tc>
+        <w:tc>
+          <w:tcPr>
+            <w:tcW w:w="7655" w:type="dxa"/>
+            <w:tcBorders>
+              <w:top w:val="outset" w:sz="6" w:space="0" w:color="auto"/>
+              <w:left w:val="outset" w:sz="6" w:space="0" w:color="auto"/>
+              <w:bottom w:val="outset" w:sz="6" w:space="0" w:color="auto"/>
+              <w:right w:val="outset" w:sz="6" w:space="0" w:color="auto"/>
+            </w:tcBorders>
+            <w:tcMar>
+              <w:top w:w="150" w:type="dxa"/>
+              <w:left w:w="120" w:type="dxa"/>
+              <w:bottom w:w="150" w:type="dxa"/>
+              <w:right w:w="120" w:type="dxa"/>
+            </w:tcMar>
+            <w:hideMark/>
+          </w:tcPr>
+          <w:p>
+            <w:pPr>
+              <w:spacing w:before="150" w:after="150" w:line="263" w:lineRule="atLeast"/>
+              <w:ind w:left="150" w:right="150"/>
+              <w:rPr>
+                <w:rFonts w:ascii="Segoe UI" w:eastAsia="Times New Roman" w:hAnsi="Segoe UI" w:cs="Segoe UI"/>
+                <w:color w:val="2A2A2A"/>
+                <w:sz w:val="20"/>
+                <w:szCs w:val="20"/>
+                <w:lang w:eastAsia="pl-PL"/>
+              </w:rPr>
+            </w:pPr>
+            <w:r>
+              <w:rPr>
+                <w:rFonts w:ascii="Segoe UI" w:eastAsia="Times New Roman" w:hAnsi="Segoe UI" w:cs="Segoe UI"/>
+                <w:color w:val="2A2A2A"/>
+                <w:sz w:val="20"/>
+                <w:szCs w:val="20"/>
+                <w:lang w:eastAsia="pl-PL"/>
+              </w:rPr>
+              <w:t>Zestaw składa się z 4 mikrofonów, które wykorzystywane są przez funkcje rozpoznawania mowy. Mikrofony te posiadają funkcję filtrującą zakłócenia.</w:t>
+            </w:r>
+          </w:p>
+        </w:tc>
+      </w:tr>
+      <w:tr>
+        <w:tc>
+          <w:tcPr>
+            <w:tcW w:w="2260" w:type="dxa"/>
+            <w:tcBorders>
+              <w:top w:val="outset" w:sz="6" w:space="0" w:color="auto"/>
+              <w:left w:val="outset" w:sz="6" w:space="0" w:color="auto"/>
+              <w:bottom w:val="outset" w:sz="6" w:space="0" w:color="auto"/>
+              <w:right w:val="outset" w:sz="6" w:space="0" w:color="auto"/>
+            </w:tcBorders>
+            <w:tcMar>
+              <w:top w:w="150" w:type="dxa"/>
+              <w:left w:w="120" w:type="dxa"/>
+              <w:bottom w:w="150" w:type="dxa"/>
+              <w:right w:w="120" w:type="dxa"/>
+            </w:tcMar>
+            <w:hideMark/>
+          </w:tcPr>
+          <w:p>
+            <w:pPr>
+              <w:spacing w:before="150" w:after="150" w:line="263" w:lineRule="atLeast"/>
+              <w:ind w:left="150" w:right="150"/>
+              <w:rPr>
+                <w:rFonts w:ascii="Segoe UI" w:eastAsia="Times New Roman" w:hAnsi="Segoe UI" w:cs="Segoe UI"/>
+                <w:color w:val="2A2A2A"/>
+                <w:sz w:val="20"/>
+                <w:szCs w:val="20"/>
+                <w:lang w:eastAsia="pl-PL"/>
+              </w:rPr>
+            </w:pPr>
+            <w:r>
+              <w:rPr>
+                <w:rFonts w:ascii="Segoe UI" w:eastAsia="Times New Roman" w:hAnsi="Segoe UI" w:cs="Segoe UI"/>
+                <w:b/>
+                <w:bCs/>
+                <w:color w:val="2A2A2A"/>
+                <w:sz w:val="20"/>
+                <w:szCs w:val="20"/>
+                <w:lang w:eastAsia="pl-PL"/>
+              </w:rPr>
+              <w:t>2. Emiter podczerwieni</w:t>
+            </w:r>
+          </w:p>
+        </w:tc>
+        <w:tc>
+          <w:tcPr>
+            <w:tcW w:w="7655" w:type="dxa"/>
+            <w:tcBorders>
+              <w:top w:val="outset" w:sz="6" w:space="0" w:color="auto"/>
+              <w:left w:val="outset" w:sz="6" w:space="0" w:color="auto"/>
+              <w:bottom w:val="outset" w:sz="6" w:space="0" w:color="auto"/>
+              <w:right w:val="outset" w:sz="6" w:space="0" w:color="auto"/>
+            </w:tcBorders>
+            <w:tcMar>
+              <w:top w:w="150" w:type="dxa"/>
+              <w:left w:w="120" w:type="dxa"/>
+              <w:bottom w:w="150" w:type="dxa"/>
+              <w:right w:w="120" w:type="dxa"/>
+            </w:tcMar>
+            <w:hideMark/>
+          </w:tcPr>
+          <w:p>
+            <w:pPr>
+              <w:spacing w:before="150" w:after="150" w:line="263" w:lineRule="atLeast"/>
+              <w:ind w:left="150" w:right="150"/>
+              <w:rPr>
+                <w:rFonts w:ascii="Segoe UI" w:eastAsia="Times New Roman" w:hAnsi="Segoe UI" w:cs="Segoe UI"/>
+                <w:color w:val="2A2A2A"/>
+                <w:sz w:val="20"/>
+                <w:szCs w:val="20"/>
+                <w:lang w:eastAsia="pl-PL"/>
+              </w:rPr>
+            </w:pPr>
+            <w:r>
+              <w:rPr>
+                <w:rFonts w:ascii="Segoe UI" w:eastAsia="Times New Roman" w:hAnsi="Segoe UI" w:cs="Segoe UI"/>
+                <w:color w:val="2A2A2A"/>
+                <w:sz w:val="20"/>
+                <w:szCs w:val="20"/>
+                <w:lang w:eastAsia="pl-PL"/>
+              </w:rPr>
+              <w:t>Emituje wiązkę promieni podczerwonych, które odbijając się od powierzchni zniekształcają się i następnie są odczytywane przez kamerę głębokości.</w:t>
+            </w:r>
+          </w:p>
+        </w:tc>
+      </w:tr>
+      <w:tr>
+        <w:tc>
+          <w:tcPr>
+            <w:tcW w:w="2260" w:type="dxa"/>
+            <w:tcBorders>
+              <w:top w:val="outset" w:sz="6" w:space="0" w:color="auto"/>
+              <w:left w:val="outset" w:sz="6" w:space="0" w:color="auto"/>
+              <w:bottom w:val="outset" w:sz="6" w:space="0" w:color="auto"/>
+              <w:right w:val="outset" w:sz="6" w:space="0" w:color="auto"/>
+            </w:tcBorders>
+            <w:tcMar>
+              <w:top w:w="150" w:type="dxa"/>
+              <w:left w:w="120" w:type="dxa"/>
+              <w:bottom w:w="150" w:type="dxa"/>
+              <w:right w:w="120" w:type="dxa"/>
+            </w:tcMar>
+            <w:hideMark/>
+          </w:tcPr>
+          <w:p>
+            <w:pPr>
+              <w:spacing w:before="150" w:after="150" w:line="263" w:lineRule="atLeast"/>
+              <w:ind w:left="150" w:right="150"/>
+              <w:rPr>
+                <w:rFonts w:ascii="Segoe UI" w:eastAsia="Times New Roman" w:hAnsi="Segoe UI" w:cs="Segoe UI"/>
+                <w:color w:val="2A2A2A"/>
+                <w:sz w:val="20"/>
+                <w:szCs w:val="20"/>
+                <w:lang w:eastAsia="pl-PL"/>
+              </w:rPr>
+            </w:pPr>
+            <w:r>
+              <w:rPr>
+                <w:rFonts w:ascii="Segoe UI" w:eastAsia="Times New Roman" w:hAnsi="Segoe UI" w:cs="Segoe UI"/>
+                <w:b/>
+                <w:bCs/>
+                <w:color w:val="2A2A2A"/>
+                <w:sz w:val="20"/>
+                <w:szCs w:val="20"/>
+                <w:lang w:eastAsia="pl-PL"/>
+              </w:rPr>
+              <w:t>3. Kamera głębokości</w:t>
+            </w:r>
+          </w:p>
+        </w:tc>
+        <w:tc>
+          <w:tcPr>
+            <w:tcW w:w="7655" w:type="dxa"/>
+            <w:tcBorders>
+              <w:top w:val="outset" w:sz="6" w:space="0" w:color="auto"/>
+              <w:left w:val="outset" w:sz="6" w:space="0" w:color="auto"/>
+              <w:bottom w:val="outset" w:sz="6" w:space="0" w:color="auto"/>
+              <w:right w:val="outset" w:sz="6" w:space="0" w:color="auto"/>
+            </w:tcBorders>
+            <w:tcMar>
+              <w:top w:w="150" w:type="dxa"/>
+              <w:left w:w="120" w:type="dxa"/>
+              <w:bottom w:w="150" w:type="dxa"/>
+              <w:right w:w="120" w:type="dxa"/>
+            </w:tcMar>
+            <w:hideMark/>
+          </w:tcPr>
+          <w:p>
+            <w:pPr>
+              <w:spacing w:before="150" w:after="150" w:line="263" w:lineRule="atLeast"/>
+              <w:ind w:left="150" w:right="150"/>
+              <w:rPr>
+                <w:rFonts w:ascii="Segoe UI" w:eastAsia="Times New Roman" w:hAnsi="Segoe UI" w:cs="Segoe UI"/>
+                <w:color w:val="2A2A2A"/>
+                <w:sz w:val="20"/>
+                <w:szCs w:val="20"/>
+                <w:lang w:eastAsia="pl-PL"/>
+              </w:rPr>
+            </w:pPr>
+            <w:r>
+              <w:rPr>
+                <w:rFonts w:ascii="Segoe UI" w:eastAsia="Times New Roman" w:hAnsi="Segoe UI" w:cs="Segoe UI"/>
+                <w:color w:val="2A2A2A"/>
+                <w:sz w:val="20"/>
+                <w:szCs w:val="20"/>
+                <w:lang w:eastAsia="pl-PL"/>
+              </w:rPr>
+              <w:t>Analizuje zniekształconą przez obiekt wiązkę promieni podczerwonych, tworząc model 3D pomieszczenia i obiektów znajdujących się w nim.</w:t>
+            </w:r>
+          </w:p>
+        </w:tc>
+      </w:tr>
+      <w:tr>
+        <w:tc>
+          <w:tcPr>
+            <w:tcW w:w="2260" w:type="dxa"/>
+            <w:tcBorders>
+              <w:top w:val="outset" w:sz="6" w:space="0" w:color="auto"/>
+              <w:left w:val="outset" w:sz="6" w:space="0" w:color="auto"/>
+              <w:bottom w:val="outset" w:sz="6" w:space="0" w:color="auto"/>
+              <w:right w:val="outset" w:sz="6" w:space="0" w:color="auto"/>
+            </w:tcBorders>
+            <w:tcMar>
+              <w:top w:w="150" w:type="dxa"/>
+              <w:left w:w="120" w:type="dxa"/>
+              <w:bottom w:w="150" w:type="dxa"/>
+              <w:right w:w="120" w:type="dxa"/>
+            </w:tcMar>
+            <w:hideMark/>
+          </w:tcPr>
+          <w:p>
+            <w:pPr>
+              <w:spacing w:before="150" w:after="150" w:line="263" w:lineRule="atLeast"/>
+              <w:ind w:left="150" w:right="150"/>
+              <w:rPr>
+                <w:rFonts w:ascii="Segoe UI" w:eastAsia="Times New Roman" w:hAnsi="Segoe UI" w:cs="Segoe UI"/>
+                <w:color w:val="2A2A2A"/>
+                <w:sz w:val="20"/>
+                <w:szCs w:val="20"/>
+                <w:lang w:eastAsia="pl-PL"/>
+              </w:rPr>
+            </w:pPr>
+            <w:r>
+              <w:rPr>
+                <w:rFonts w:ascii="Segoe UI" w:eastAsia="Times New Roman" w:hAnsi="Segoe UI" w:cs="Segoe UI"/>
+                <w:b/>
+                <w:bCs/>
+                <w:color w:val="2A2A2A"/>
+                <w:sz w:val="20"/>
+                <w:szCs w:val="20"/>
+                <w:lang w:eastAsia="pl-PL"/>
+              </w:rPr>
+              <w:lastRenderedPageBreak/>
+              <w:t>4. Automatyczny kontroler nachylenia</w:t>
+            </w:r>
+          </w:p>
+        </w:tc>
+        <w:tc>
+          <w:tcPr>
+            <w:tcW w:w="7655" w:type="dxa"/>
+            <w:tcBorders>
+              <w:top w:val="outset" w:sz="6" w:space="0" w:color="auto"/>
+              <w:left w:val="outset" w:sz="6" w:space="0" w:color="auto"/>
+              <w:bottom w:val="outset" w:sz="6" w:space="0" w:color="auto"/>
+              <w:right w:val="outset" w:sz="6" w:space="0" w:color="auto"/>
+            </w:tcBorders>
+            <w:tcMar>
+              <w:top w:w="150" w:type="dxa"/>
+              <w:left w:w="120" w:type="dxa"/>
+              <w:bottom w:w="150" w:type="dxa"/>
+              <w:right w:w="120" w:type="dxa"/>
+            </w:tcMar>
+            <w:hideMark/>
+          </w:tcPr>
+          <w:p>
+            <w:pPr>
+              <w:spacing w:before="150" w:after="150" w:line="263" w:lineRule="atLeast"/>
+              <w:ind w:left="150" w:right="150"/>
+              <w:rPr>
+                <w:rFonts w:ascii="Segoe UI" w:eastAsia="Times New Roman" w:hAnsi="Segoe UI" w:cs="Segoe UI"/>
+                <w:color w:val="2A2A2A"/>
+                <w:sz w:val="20"/>
+                <w:szCs w:val="20"/>
+                <w:lang w:eastAsia="pl-PL"/>
+              </w:rPr>
+            </w:pPr>
+            <w:r>
+              <w:rPr>
+                <w:rFonts w:ascii="Segoe UI" w:eastAsia="Times New Roman" w:hAnsi="Segoe UI" w:cs="Segoe UI"/>
+                <w:color w:val="2A2A2A"/>
+                <w:sz w:val="20"/>
+                <w:szCs w:val="20"/>
+                <w:lang w:eastAsia="pl-PL"/>
+              </w:rPr>
+              <w:t>Dostosowuje położenie sensora w sposób automatyczny w zależności od rozmiarów śledzonych obiektów.</w:t>
+            </w:r>
+          </w:p>
+        </w:tc>
+      </w:tr>
+      <w:tr>
+        <w:tc>
+          <w:tcPr>
+            <w:tcW w:w="2260" w:type="dxa"/>
+            <w:tcBorders>
+              <w:top w:val="outset" w:sz="6" w:space="0" w:color="auto"/>
+              <w:left w:val="outset" w:sz="6" w:space="0" w:color="auto"/>
+              <w:bottom w:val="outset" w:sz="6" w:space="0" w:color="auto"/>
+              <w:right w:val="outset" w:sz="6" w:space="0" w:color="auto"/>
+            </w:tcBorders>
+            <w:tcMar>
+              <w:top w:w="150" w:type="dxa"/>
+              <w:left w:w="120" w:type="dxa"/>
+              <w:bottom w:w="150" w:type="dxa"/>
+              <w:right w:w="120" w:type="dxa"/>
+            </w:tcMar>
+            <w:hideMark/>
+          </w:tcPr>
+          <w:p>
+            <w:pPr>
+              <w:spacing w:before="150" w:after="150" w:line="263" w:lineRule="atLeast"/>
+              <w:ind w:left="150" w:right="150"/>
+              <w:rPr>
+                <w:rFonts w:ascii="Segoe UI" w:eastAsia="Times New Roman" w:hAnsi="Segoe UI" w:cs="Segoe UI"/>
+                <w:color w:val="2A2A2A"/>
+                <w:sz w:val="20"/>
+                <w:szCs w:val="20"/>
+                <w:lang w:eastAsia="pl-PL"/>
+              </w:rPr>
+            </w:pPr>
+            <w:r>
+              <w:rPr>
+                <w:rFonts w:ascii="Segoe UI" w:eastAsia="Times New Roman" w:hAnsi="Segoe UI" w:cs="Segoe UI"/>
+                <w:b/>
+                <w:bCs/>
+                <w:color w:val="2A2A2A"/>
+                <w:sz w:val="20"/>
+                <w:szCs w:val="20"/>
+                <w:lang w:eastAsia="pl-PL"/>
+              </w:rPr>
+              <w:t>5. Kabel połączeniowy</w:t>
+            </w:r>
+          </w:p>
+        </w:tc>
+        <w:tc>
+          <w:tcPr>
+            <w:tcW w:w="7655" w:type="dxa"/>
+            <w:tcBorders>
+              <w:top w:val="outset" w:sz="6" w:space="0" w:color="auto"/>
+              <w:left w:val="outset" w:sz="6" w:space="0" w:color="auto"/>
+              <w:bottom w:val="outset" w:sz="6" w:space="0" w:color="auto"/>
+              <w:right w:val="outset" w:sz="6" w:space="0" w:color="auto"/>
+            </w:tcBorders>
+            <w:tcMar>
+              <w:top w:w="150" w:type="dxa"/>
+              <w:left w:w="120" w:type="dxa"/>
+              <w:bottom w:w="150" w:type="dxa"/>
+              <w:right w:w="120" w:type="dxa"/>
+            </w:tcMar>
+            <w:hideMark/>
+          </w:tcPr>
+          <w:p>
+            <w:pPr>
+              <w:spacing w:before="150" w:after="150" w:line="263" w:lineRule="atLeast"/>
+              <w:ind w:left="150" w:right="150"/>
+              <w:rPr>
+                <w:rFonts w:ascii="Segoe UI" w:eastAsia="Times New Roman" w:hAnsi="Segoe UI" w:cs="Segoe UI"/>
+                <w:color w:val="2A2A2A"/>
+                <w:sz w:val="20"/>
+                <w:szCs w:val="20"/>
+                <w:lang w:eastAsia="pl-PL"/>
+              </w:rPr>
+            </w:pPr>
+            <w:r>
+              <w:rPr>
+                <w:rFonts w:ascii="Segoe UI" w:eastAsia="Times New Roman" w:hAnsi="Segoe UI" w:cs="Segoe UI"/>
+                <w:color w:val="2A2A2A"/>
+                <w:sz w:val="20"/>
+                <w:szCs w:val="20"/>
+                <w:lang w:eastAsia="pl-PL"/>
+              </w:rPr>
+              <w:t>Nie jest to zwykły kabel z gniazdem USB. Z tego względu do połączenia sensora Kinect z komputerem potrzebny jest dodatkowy zasilacz z kablem USB.</w:t>
+            </w:r>
+          </w:p>
+        </w:tc>
+      </w:tr>
+      <w:tr>
+        <w:tc>
+          <w:tcPr>
+            <w:tcW w:w="2260" w:type="dxa"/>
+            <w:tcBorders>
+              <w:top w:val="outset" w:sz="6" w:space="0" w:color="auto"/>
+              <w:left w:val="outset" w:sz="6" w:space="0" w:color="auto"/>
+              <w:bottom w:val="outset" w:sz="6" w:space="0" w:color="auto"/>
+              <w:right w:val="outset" w:sz="6" w:space="0" w:color="auto"/>
+            </w:tcBorders>
+            <w:tcMar>
+              <w:top w:w="150" w:type="dxa"/>
+              <w:left w:w="120" w:type="dxa"/>
+              <w:bottom w:w="150" w:type="dxa"/>
+              <w:right w:w="120" w:type="dxa"/>
+            </w:tcMar>
+            <w:hideMark/>
+          </w:tcPr>
+          <w:p>
+            <w:pPr>
+              <w:spacing w:before="150" w:after="150" w:line="263" w:lineRule="atLeast"/>
+              <w:ind w:left="150" w:right="150"/>
+              <w:rPr>
+                <w:rFonts w:ascii="Segoe UI" w:eastAsia="Times New Roman" w:hAnsi="Segoe UI" w:cs="Segoe UI"/>
+                <w:color w:val="2A2A2A"/>
+                <w:sz w:val="20"/>
+                <w:szCs w:val="20"/>
+                <w:lang w:eastAsia="pl-PL"/>
+              </w:rPr>
+            </w:pPr>
+            <w:r>
+              <w:rPr>
+                <w:rFonts w:ascii="Segoe UI" w:eastAsia="Times New Roman" w:hAnsi="Segoe UI" w:cs="Segoe UI"/>
+                <w:b/>
+                <w:bCs/>
+                <w:color w:val="2A2A2A"/>
+                <w:sz w:val="20"/>
+                <w:szCs w:val="20"/>
+                <w:lang w:eastAsia="pl-PL"/>
+              </w:rPr>
+              <w:t>6. Kolorowa kamera RGB</w:t>
+            </w:r>
+          </w:p>
+        </w:tc>
+        <w:tc>
+          <w:tcPr>
+            <w:tcW w:w="7655" w:type="dxa"/>
+            <w:tcBorders>
+              <w:top w:val="outset" w:sz="6" w:space="0" w:color="auto"/>
+              <w:left w:val="outset" w:sz="6" w:space="0" w:color="auto"/>
+              <w:bottom w:val="outset" w:sz="6" w:space="0" w:color="auto"/>
+              <w:right w:val="outset" w:sz="6" w:space="0" w:color="auto"/>
+            </w:tcBorders>
+            <w:tcMar>
+              <w:top w:w="150" w:type="dxa"/>
+              <w:left w:w="120" w:type="dxa"/>
+              <w:bottom w:w="150" w:type="dxa"/>
+              <w:right w:w="120" w:type="dxa"/>
+            </w:tcMar>
+            <w:hideMark/>
+          </w:tcPr>
+          <w:p>
+            <w:pPr>
+              <w:spacing w:before="150" w:after="150" w:line="263" w:lineRule="atLeast"/>
+              <w:ind w:left="150" w:right="150"/>
+              <w:rPr>
+                <w:rFonts w:ascii="Segoe UI" w:eastAsia="Times New Roman" w:hAnsi="Segoe UI" w:cs="Segoe UI"/>
+                <w:color w:val="2A2A2A"/>
+                <w:sz w:val="20"/>
+                <w:szCs w:val="20"/>
+                <w:lang w:eastAsia="pl-PL"/>
+              </w:rPr>
+            </w:pPr>
+            <w:r>
+              <w:rPr>
+                <w:rFonts w:ascii="Segoe UI" w:eastAsia="Times New Roman" w:hAnsi="Segoe UI" w:cs="Segoe UI"/>
+                <w:color w:val="2A2A2A"/>
+                <w:sz w:val="20"/>
+                <w:szCs w:val="20"/>
+                <w:lang w:eastAsia="pl-PL"/>
+              </w:rPr>
+              <w:t>Działa podobnie jak kamera internetowa, przesyła serie obrazów do komputera z</w:t>
+            </w:r>
+            <w:r>
+              <w:rPr>
+                <w:rFonts w:ascii="Segoe UI" w:eastAsia="Times New Roman" w:hAnsi="Segoe UI" w:cs="Segoe UI"/>
+                <w:color w:val="2A2A2A"/>
+                <w:sz w:val="20"/>
+                <w:szCs w:val="20"/>
+                <w:lang w:eastAsia="pl-PL"/>
+              </w:rPr>
+              <w:t>e standardową</w:t>
+            </w:r>
+            <w:r>
+              <w:rPr>
+                <w:rFonts w:ascii="Segoe UI" w:eastAsia="Times New Roman" w:hAnsi="Segoe UI" w:cs="Segoe UI"/>
+                <w:color w:val="2A2A2A"/>
+                <w:sz w:val="20"/>
+                <w:szCs w:val="20"/>
+                <w:lang w:eastAsia="pl-PL"/>
+              </w:rPr>
+              <w:t xml:space="preserve"> prędkością 30 klatek na sekundę.</w:t>
+            </w:r>
+          </w:p>
+        </w:tc>
+      </w:tr>
+    </w:tbl>
+    <w:p>
+      <w:pPr>
+        <w:ind w:left="364"/>
+        <w:rPr>
+          <w:sz w:val="32"/>
+          <w:szCs w:val="32"/>
+        </w:rPr>
+      </w:pPr>
+    </w:p>
+    <w:p>
+      <w:pPr>
+        <w:ind w:left="364"/>
+        <w:rPr>
+          <w:sz w:val="32"/>
+          <w:szCs w:val="32"/>
+        </w:rPr>
+      </w:pPr>
+      <w:r>
+        <w:rPr>
+          <w:sz w:val="32"/>
+          <w:szCs w:val="32"/>
+        </w:rPr>
+        <w:t>Kinect tworzy obraz głębokościowy poprzez projekcję specjalnego wzoru (skomponowanego z wielu małych kropek) w podczerwieni oraz odczyt zniekształceń tego wzoru przez kamerę. Są one przetwarzane na informację o odległości obiektów od sensora. Tworzenie danych o szkieletach oraz rozpoznawanie mowy również wykonywane jest po stronie urządzenia.</w:t>
+      </w:r>
+      <w:bookmarkStart w:id="0" w:name="_GoBack"/>
+      <w:bookmarkEnd w:id="0"/>
+    </w:p>
+    <w:p>
+      <w:pPr>
+        <w:rPr>
+          <w:sz w:val="32"/>
+          <w:szCs w:val="32"/>
+        </w:rPr>
+      </w:pPr>
+    </w:p>
+    <w:p>
+      <w:pPr>
+        <w:pStyle w:val="ListParagraph"/>
+        <w:numPr>
+          <w:ilvl w:val="0"/>
+          <w:numId w:val="1"/>
+        </w:numPr>
+        <w:rPr>
+          <w:b/>
+          <w:sz w:val="32"/>
+          <w:szCs w:val="32"/>
+        </w:rPr>
+      </w:pPr>
+      <w:r>
+        <w:rPr>
+          <w:b/>
           <w:sz w:val="32"/>
           <w:szCs w:val="32"/>
         </w:rPr>
@@ -213,6 +923,31 @@
       <w:pPr>
         <w:ind w:left="360"/>
       </w:pPr>
+    </w:p>
+    <w:p>
+      <w:pPr>
+        <w:ind w:left="360"/>
+      </w:pPr>
+    </w:p>
+    <w:p>
+      <w:pPr>
+        <w:ind w:left="360"/>
+      </w:pPr>
+    </w:p>
+    <w:p>
+      <w:pPr>
+        <w:ind w:left="360"/>
+      </w:pPr>
+    </w:p>
+    <w:p>
+      <w:pPr>
+        <w:ind w:left="360"/>
+      </w:pPr>
+    </w:p>
+    <w:p>
+      <w:pPr>
+        <w:ind w:left="360"/>
+      </w:pPr>
       <w:r>
         <w:rPr>
           <w:noProof/>
@@ -221,13 +956,13 @@
           <w:lang w:eastAsia="pl-PL"/>
         </w:rPr>
         <w:drawing>
-          <wp:anchor distT="0" distB="0" distL="114300" distR="114300" simplePos="0" relativeHeight="251658240" behindDoc="0" locked="0" layoutInCell="1" allowOverlap="1" wp14:anchorId="182A6AAE" wp14:editId="2E4B47DD">
+          <wp:anchor distT="0" distB="0" distL="114300" distR="114300" simplePos="0" relativeHeight="251658240" behindDoc="0" locked="0" layoutInCell="1" allowOverlap="1" wp14:anchorId="54D3FB3A" wp14:editId="6359BB68">
             <wp:simplePos x="0" y="0"/>
             <wp:positionH relativeFrom="margin">
-              <wp:posOffset>986155</wp:posOffset>
+              <wp:align>center</wp:align>
             </wp:positionH>
             <wp:positionV relativeFrom="margin">
-              <wp:posOffset>5091430</wp:posOffset>
+              <wp:posOffset>-642620</wp:posOffset>
             </wp:positionV>
             <wp:extent cx="3562350" cy="3146227"/>
             <wp:effectExtent l="0" t="0" r="0" b="0"/>
@@ -244,7 +979,7 @@
                     <pic:cNvPicPr/>
                   </pic:nvPicPr>
                   <pic:blipFill>
-                    <a:blip r:embed="rId6">
+                    <a:blip r:embed="rId7">
                       <a:extLst>
                         <a:ext uri="{28A0092B-C50C-407E-A947-70E740481C1C}">
                           <a14:useLocalDpi xmlns:a14="http://schemas.microsoft.com/office/drawing/2010/main" val="0"/>
@@ -276,31 +1011,6 @@
           </wp:anchor>
         </w:drawing>
       </w:r>
-    </w:p>
-    <w:p>
-      <w:pPr>
-        <w:ind w:left="360"/>
-      </w:pPr>
-    </w:p>
-    <w:p>
-      <w:pPr>
-        <w:ind w:left="360"/>
-      </w:pPr>
-    </w:p>
-    <w:p>
-      <w:pPr>
-        <w:ind w:left="360"/>
-      </w:pPr>
-    </w:p>
-    <w:p>
-      <w:pPr>
-        <w:ind w:left="360"/>
-      </w:pPr>
-    </w:p>
-    <w:p>
-      <w:pPr>
-        <w:ind w:left="360"/>
-      </w:pPr>
     </w:p>
     <w:p>
       <w:pPr>
@@ -562,7 +1272,64 @@
           <w:sz w:val="32"/>
           <w:szCs w:val="32"/>
         </w:rPr>
-        <w:t>Podczas pracy nad projektem odkryliśmy także, iż Kinect posiada obszary, dla których nie potrafi obliczyć odległości. Punkty te przyjmują odległośc równą zero. Punkty te powodowały spore utrudnienia w wykrywaniu obiektów. Aby poradzić sobie z tym, pomijaliśmy te punkty, jako, że część z nich reprezentowała wadliwe piksele. Niestety liczenie średniej z sąsiednich punktów nie dało zadowalających rezultatów, obiekty były źle kolorowane.</w:t>
+        <w:t xml:space="preserve">Podczas pracy nad projektem odkryliśmy także, iż Kinect posiada obszary, dla których nie potrafi obliczyć odległości. </w:t>
+      </w:r>
+      <w:r>
+        <w:rPr>
+          <w:rFonts w:eastAsiaTheme="minorEastAsia"/>
+          <w:sz w:val="32"/>
+          <w:szCs w:val="32"/>
+        </w:rPr>
+        <w:t xml:space="preserve">Wynika to z odstępu między emiterem a kamerą głębokościową – wzór z emitera nie dociera do niektórych obszarów, które widzi kamera.  </w:t>
+      </w:r>
+      <w:r>
+        <w:rPr>
+          <w:rFonts w:eastAsiaTheme="minorEastAsia"/>
+          <w:sz w:val="32"/>
+          <w:szCs w:val="32"/>
+        </w:rPr>
+        <w:t>Punkty te przyjmują</w:t>
+      </w:r>
+      <w:r>
+        <w:rPr>
+          <w:rFonts w:eastAsiaTheme="minorEastAsia"/>
+          <w:sz w:val="32"/>
+          <w:szCs w:val="32"/>
+        </w:rPr>
+        <w:t xml:space="preserve"> odległośc równą zero. P</w:t>
+      </w:r>
+      <w:r>
+        <w:rPr>
+          <w:rFonts w:eastAsiaTheme="minorEastAsia"/>
+          <w:sz w:val="32"/>
+          <w:szCs w:val="32"/>
+        </w:rPr>
+        <w:t>owodowały</w:t>
+      </w:r>
+      <w:r>
+        <w:rPr>
+          <w:rFonts w:eastAsiaTheme="minorEastAsia"/>
+          <w:sz w:val="32"/>
+          <w:szCs w:val="32"/>
+        </w:rPr>
+        <w:t xml:space="preserve"> one</w:t>
+      </w:r>
+      <w:r>
+        <w:rPr>
+          <w:rFonts w:eastAsiaTheme="minorEastAsia"/>
+          <w:sz w:val="32"/>
+          <w:szCs w:val="32"/>
+        </w:rPr>
+        <w:t xml:space="preserve"> spore </w:t>
+      </w:r>
+      <w:r>
+        <w:rPr>
+          <w:rFonts w:eastAsiaTheme="minorEastAsia"/>
+          <w:sz w:val="32"/>
+          <w:szCs w:val="32"/>
+        </w:rPr>
+        <w:lastRenderedPageBreak/>
+        <w:t>utrudnienia w wykrywaniu obiektów. Aby poradzić sobie z tym, pomijaliśmy te punkty, jako, że część z nich reprezentowała wadliwe piksele. Niestety liczenie średniej z sąsiednich punktów nie dało zadowalających rezultatów, obiekty były źle kolorowane.</w:t>
       </w:r>
     </w:p>
     <w:p>
@@ -711,7 +1478,6 @@
           <w:sz w:val="32"/>
           <w:szCs w:val="32"/>
         </w:rPr>
-        <w:lastRenderedPageBreak/>
         <w:tab/>
         <w:t>jeśli pp nie był odwiedzony</w:t>
       </w:r>
@@ -932,7 +1698,31 @@
           <w:sz w:val="32"/>
           <w:szCs w:val="32"/>
         </w:rPr>
-        <w:t xml:space="preserve">Urządzenie kinect może być wykorzystane do prostego wykrywania obiektów na pewnym bliskim obszarze w przestrzeni zamkniętej. </w:t>
+        <w:t>Urządzenie K</w:t>
+      </w:r>
+      <w:r>
+        <w:rPr>
+          <w:rFonts w:eastAsiaTheme="minorEastAsia"/>
+          <w:sz w:val="32"/>
+          <w:szCs w:val="32"/>
+        </w:rPr>
+        <w:t xml:space="preserve">inect może być wykorzystane do prostego wykrywania </w:t>
+      </w:r>
+      <w:r>
+        <w:rPr>
+          <w:rFonts w:eastAsiaTheme="minorEastAsia"/>
+          <w:sz w:val="32"/>
+          <w:szCs w:val="32"/>
+        </w:rPr>
+        <w:t>płaszczyzn</w:t>
+      </w:r>
+      <w:r>
+        <w:rPr>
+          <w:rFonts w:eastAsiaTheme="minorEastAsia"/>
+          <w:sz w:val="32"/>
+          <w:szCs w:val="32"/>
+        </w:rPr>
+        <w:t xml:space="preserve"> na pewnym bliskim obszarze w przestrzeni zamkniętej. </w:t>
       </w:r>
     </w:p>
     <w:p>
@@ -986,8 +1776,6 @@
         </w:rPr>
         <w:t>Dobre i wydajne przetwarzanie tablicy jednowymiarowej punktów jest kluczowa do osiągnięcia optymalnej wydajności.</w:t>
       </w:r>
-      <w:bookmarkStart w:id="0" w:name="_GoBack"/>
-      <w:bookmarkEnd w:id="0"/>
     </w:p>
     <w:p>
       <w:pPr>
@@ -1767,6 +2555,17 @@
       <w:color w:val="808080"/>
     </w:rPr>
   </w:style>
+  <w:style w:type="character" w:styleId="Strong">
+    <w:name w:val="Strong"/>
+    <w:basedOn w:val="DefaultParagraphFont"/>
+    <w:uiPriority w:val="22"/>
+    <w:qFormat/>
+    <w:rsid w:val="00012C49"/>
+    <w:rPr>
+      <w:b/>
+      <w:bCs/>
+    </w:rPr>
+  </w:style>
 </w:styles>
 </file>
 
@@ -2036,7 +2835,7 @@
 </file>
 
 <file path=customXml/itemProps1.xml><?xml version="1.0" encoding="utf-8"?>
-<ds:datastoreItem xmlns:ds="http://schemas.openxmlformats.org/officeDocument/2006/customXml" ds:itemID="{A4B26356-3C91-4416-8364-62D315D5A00A}">
+<ds:datastoreItem xmlns:ds="http://schemas.openxmlformats.org/officeDocument/2006/customXml" ds:itemID="{1EBBD0D9-E0EC-4ED3-B225-B63A121CCC23}">
   <ds:schemaRefs>
     <ds:schemaRef ds:uri="http://schemas.openxmlformats.org/officeDocument/2006/bibliography"/>
   </ds:schemaRefs>

</xml_diff>